<commit_message>
Ulepszona broszura, wys³ana Cywiñskiemu.
</commit_message>
<xml_diff>
--- a/doc/Broszura.docx
+++ b/doc/Broszura.docx
@@ -26,7 +26,7 @@
                     </pic:cNvPicPr>
                   </pic:nvPicPr>
                   <pic:blipFill>
-                    <a:blip r:embed="rId4" cstate="print"/>
+                    <a:blip r:embed="rId4"/>
                     <a:srcRect/>
                     <a:stretch>
                       <a:fillRect/>
@@ -418,7 +418,7 @@
                 <w:szCs w:val="20"/>
                 <w:lang w:val="en-US"/>
               </w:rPr>
-              <w:t>Amount</w:t>
+              <w:t>Measuring range</w:t>
             </w:r>
           </w:p>
         </w:tc>
@@ -495,7 +495,7 @@
                 <w:szCs w:val="20"/>
                 <w:lang w:val="en-US"/>
               </w:rPr>
-              <w:t>4</w:t>
+              <w:t>-</w:t>
             </w:r>
           </w:p>
         </w:tc>
@@ -592,7 +592,7 @@
                 <w:szCs w:val="20"/>
                 <w:lang w:val="en-US"/>
               </w:rPr>
-              <w:t>4</w:t>
+              <w:t>-</w:t>
             </w:r>
           </w:p>
         </w:tc>
@@ -670,13 +670,51 @@
                 <w:szCs w:val="20"/>
               </w:rPr>
             </w:pPr>
-            <w:r>
-              <w:rPr>
-                <w:rFonts w:ascii="Times New Roman" w:hAnsi="Times New Roman" w:cs="Times New Roman"/>
-                <w:sz w:val="20"/>
-                <w:szCs w:val="20"/>
-              </w:rPr>
-              <w:t>2</w:t>
+            <w:proofErr w:type="spellStart"/>
+            <w:r>
+              <w:rPr>
+                <w:rFonts w:ascii="Times New Roman" w:hAnsi="Times New Roman" w:cs="Times New Roman"/>
+                <w:sz w:val="20"/>
+                <w:szCs w:val="20"/>
+              </w:rPr>
+              <w:t>Temperature</w:t>
+            </w:r>
+            <w:proofErr w:type="spellEnd"/>
+            <w:r>
+              <w:rPr>
+                <w:rFonts w:ascii="Times New Roman" w:hAnsi="Times New Roman" w:cs="Times New Roman"/>
+                <w:sz w:val="20"/>
+                <w:szCs w:val="20"/>
+              </w:rPr>
+              <w:t xml:space="preserve"> -40°C ÷ 80°C</w:t>
+            </w:r>
+          </w:p>
+          <w:p>
+            <w:pPr>
+              <w:jc w:val="center"/>
+              <w:rPr>
+                <w:rFonts w:ascii="Times New Roman" w:hAnsi="Times New Roman" w:cs="Times New Roman"/>
+                <w:sz w:val="20"/>
+                <w:szCs w:val="20"/>
+              </w:rPr>
+            </w:pPr>
+            <w:proofErr w:type="spellStart"/>
+            <w:r>
+              <w:rPr>
+                <w:rFonts w:ascii="Times New Roman" w:hAnsi="Times New Roman" w:cs="Times New Roman"/>
+                <w:sz w:val="20"/>
+                <w:szCs w:val="20"/>
+              </w:rPr>
+              <w:t>Humidity</w:t>
+            </w:r>
+            <w:proofErr w:type="spellEnd"/>
+            <w:r>
+              <w:rPr>
+                <w:rFonts w:ascii="Times New Roman" w:hAnsi="Times New Roman" w:cs="Times New Roman"/>
+                <w:sz w:val="20"/>
+                <w:szCs w:val="20"/>
+              </w:rPr>
+              <w:t xml:space="preserve"> 0 ÷ 100%RH</w:t>
             </w:r>
           </w:p>
         </w:tc>
@@ -778,14 +816,25 @@
                 <w:lang w:val="en-US"/>
               </w:rPr>
             </w:pPr>
-            <w:r>
-              <w:rPr>
-                <w:rFonts w:ascii="Times New Roman" w:hAnsi="Times New Roman" w:cs="Times New Roman"/>
-                <w:sz w:val="20"/>
-                <w:szCs w:val="20"/>
-                <w:lang w:val="en-US"/>
-              </w:rPr>
-              <w:t>2</w:t>
+            <w:proofErr w:type="spellStart"/>
+            <w:r>
+              <w:rPr>
+                <w:rFonts w:ascii="Times New Roman" w:hAnsi="Times New Roman" w:cs="Times New Roman"/>
+                <w:sz w:val="20"/>
+                <w:szCs w:val="20"/>
+                <w:lang w:val="en-US"/>
+              </w:rPr>
+              <w:t>Sensivity</w:t>
+            </w:r>
+            <w:proofErr w:type="spellEnd"/>
+            <w:r>
+              <w:rPr>
+                <w:rFonts w:ascii="Times New Roman" w:hAnsi="Times New Roman" w:cs="Times New Roman"/>
+                <w:sz w:val="20"/>
+                <w:szCs w:val="20"/>
+                <w:lang w:val="en-US"/>
+              </w:rPr>
+              <w:t xml:space="preserve"> for wave 870 nm</w:t>
             </w:r>
           </w:p>
         </w:tc>
@@ -837,7 +886,16 @@
                 <w:szCs w:val="20"/>
                 <w:lang w:val="en-US"/>
               </w:rPr>
-              <w:t>Resistor THT-1w</w:t>
+              <w:t>Ultrasonic Sensor</w:t>
+            </w:r>
+            <w:r>
+              <w:rPr>
+                <w:rFonts w:ascii="Times New Roman" w:hAnsi="Times New Roman" w:cs="Times New Roman"/>
+                <w:sz w:val="20"/>
+                <w:szCs w:val="20"/>
+                <w:lang w:val="en-US"/>
+              </w:rPr>
+              <w:t xml:space="preserve"> US-015</w:t>
             </w:r>
           </w:p>
         </w:tc>
@@ -862,7 +920,24 @@
                 <w:szCs w:val="20"/>
                 <w:lang w:val="en-US"/>
               </w:rPr>
-              <w:t>1</w:t>
+              <w:t xml:space="preserve">Range 2 </w:t>
+            </w:r>
+            <w:r>
+              <w:rPr>
+                <w:rFonts w:ascii="Times New Roman" w:hAnsi="Times New Roman" w:cs="Times New Roman"/>
+                <w:sz w:val="20"/>
+                <w:szCs w:val="20"/>
+              </w:rPr>
+              <w:t>÷</w:t>
+            </w:r>
+            <w:r>
+              <w:rPr>
+                <w:rFonts w:ascii="Times New Roman" w:hAnsi="Times New Roman" w:cs="Times New Roman"/>
+                <w:sz w:val="20"/>
+                <w:szCs w:val="20"/>
+                <w:lang w:val="en-US"/>
+              </w:rPr>
+              <w:t xml:space="preserve"> 400cm</w:t>
             </w:r>
           </w:p>
         </w:tc>
@@ -914,16 +989,27 @@
                 <w:szCs w:val="20"/>
                 <w:lang w:val="en-US"/>
               </w:rPr>
-              <w:t>Ultrasonic Sensor</w:t>
-            </w:r>
-            <w:r>
-              <w:rPr>
-                <w:rFonts w:ascii="Times New Roman" w:hAnsi="Times New Roman" w:cs="Times New Roman"/>
-                <w:sz w:val="20"/>
-                <w:szCs w:val="20"/>
-                <w:lang w:val="en-US"/>
-              </w:rPr>
-              <w:t xml:space="preserve"> US-015</w:t>
+              <w:t xml:space="preserve">Accelerometer </w:t>
+            </w:r>
+            <w:proofErr w:type="spellStart"/>
+            <w:r>
+              <w:rPr>
+                <w:rFonts w:ascii="Times New Roman" w:hAnsi="Times New Roman" w:cs="Times New Roman"/>
+                <w:sz w:val="20"/>
+                <w:szCs w:val="20"/>
+                <w:lang w:val="en-US"/>
+              </w:rPr>
+              <w:t>SparkFun</w:t>
+            </w:r>
+            <w:proofErr w:type="spellEnd"/>
+            <w:r>
+              <w:rPr>
+                <w:rFonts w:ascii="Times New Roman" w:hAnsi="Times New Roman" w:cs="Times New Roman"/>
+                <w:sz w:val="20"/>
+                <w:szCs w:val="20"/>
+                <w:lang w:val="en-US"/>
+              </w:rPr>
+              <w:t xml:space="preserve"> LIS3DH</w:t>
             </w:r>
           </w:p>
         </w:tc>
@@ -948,7 +1034,36 @@
                 <w:szCs w:val="20"/>
                 <w:lang w:val="en-US"/>
               </w:rPr>
-              <w:t>1</w:t>
+              <w:t>Adjustable range</w:t>
+            </w:r>
+            <w:r>
+              <w:rPr>
+                <w:rFonts w:ascii="Times New Roman" w:hAnsi="Times New Roman" w:cs="Times New Roman"/>
+                <w:sz w:val="20"/>
+                <w:szCs w:val="20"/>
+                <w:lang w:val="en-US"/>
+              </w:rPr>
+              <w:t xml:space="preserve"> : </w:t>
+            </w:r>
+          </w:p>
+          <w:p>
+            <w:pPr>
+              <w:jc w:val="center"/>
+              <w:rPr>
+                <w:rFonts w:ascii="Times New Roman" w:hAnsi="Times New Roman" w:cs="Times New Roman"/>
+                <w:sz w:val="20"/>
+                <w:szCs w:val="20"/>
+                <w:lang w:val="en-US"/>
+              </w:rPr>
+            </w:pPr>
+            <w:r>
+              <w:rPr>
+                <w:rFonts w:ascii="Times New Roman" w:hAnsi="Times New Roman" w:cs="Times New Roman"/>
+                <w:sz w:val="20"/>
+                <w:szCs w:val="20"/>
+                <w:lang w:val="en-US"/>
+              </w:rPr>
+              <w:t>±2g, ±4g, ±8g, ±16g</w:t>
             </w:r>
           </w:p>
         </w:tc>
@@ -975,7 +1090,16 @@
                 <w:szCs w:val="20"/>
                 <w:lang w:val="en-US"/>
               </w:rPr>
-              <w:t>7.</w:t>
+              <w:t>8</w:t>
+            </w:r>
+            <w:r>
+              <w:rPr>
+                <w:rFonts w:ascii="Times New Roman" w:hAnsi="Times New Roman" w:cs="Times New Roman"/>
+                <w:sz w:val="20"/>
+                <w:szCs w:val="20"/>
+                <w:lang w:val="en-US"/>
+              </w:rPr>
+              <w:t>.</w:t>
             </w:r>
           </w:p>
         </w:tc>
@@ -993,15 +1117,6 @@
                 <w:lang w:val="en-US"/>
               </w:rPr>
             </w:pPr>
-            <w:r>
-              <w:rPr>
-                <w:rFonts w:ascii="Times New Roman" w:hAnsi="Times New Roman" w:cs="Times New Roman"/>
-                <w:sz w:val="20"/>
-                <w:szCs w:val="20"/>
-                <w:lang w:val="en-US"/>
-              </w:rPr>
-              <w:t xml:space="preserve">Accelerometer </w:t>
-            </w:r>
             <w:proofErr w:type="spellStart"/>
             <w:r>
               <w:rPr>
@@ -1010,7 +1125,7 @@
                 <w:szCs w:val="20"/>
                 <w:lang w:val="en-US"/>
               </w:rPr>
-              <w:t>SparkFun</w:t>
+              <w:t>DFRobot</w:t>
             </w:r>
             <w:proofErr w:type="spellEnd"/>
             <w:r>
@@ -1020,7 +1135,7 @@
                 <w:szCs w:val="20"/>
                 <w:lang w:val="en-US"/>
               </w:rPr>
-              <w:t xml:space="preserve"> LIS3DH</w:t>
+              <w:t xml:space="preserve"> LCD Keypad Shield</w:t>
             </w:r>
           </w:p>
         </w:tc>
@@ -1045,7 +1160,7 @@
                 <w:szCs w:val="20"/>
                 <w:lang w:val="en-US"/>
               </w:rPr>
-              <w:t>1</w:t>
+              <w:t>-</w:t>
             </w:r>
           </w:p>
         </w:tc>
@@ -1072,7 +1187,16 @@
                 <w:szCs w:val="20"/>
                 <w:lang w:val="en-US"/>
               </w:rPr>
-              <w:t>8.</w:t>
+              <w:t>9</w:t>
+            </w:r>
+            <w:r>
+              <w:rPr>
+                <w:rFonts w:ascii="Times New Roman" w:hAnsi="Times New Roman" w:cs="Times New Roman"/>
+                <w:sz w:val="20"/>
+                <w:szCs w:val="20"/>
+                <w:lang w:val="en-US"/>
+              </w:rPr>
+              <w:t>.</w:t>
             </w:r>
           </w:p>
         </w:tc>
@@ -1090,25 +1214,14 @@
                 <w:lang w:val="en-US"/>
               </w:rPr>
             </w:pPr>
-            <w:proofErr w:type="spellStart"/>
-            <w:r>
-              <w:rPr>
-                <w:rFonts w:ascii="Times New Roman" w:hAnsi="Times New Roman" w:cs="Times New Roman"/>
-                <w:sz w:val="20"/>
-                <w:szCs w:val="20"/>
-                <w:lang w:val="en-US"/>
-              </w:rPr>
-              <w:t>Goldpins</w:t>
-            </w:r>
-            <w:proofErr w:type="spellEnd"/>
-            <w:r>
-              <w:rPr>
-                <w:rFonts w:ascii="Times New Roman" w:hAnsi="Times New Roman" w:cs="Times New Roman"/>
-                <w:sz w:val="20"/>
-                <w:szCs w:val="20"/>
-                <w:lang w:val="en-US"/>
-              </w:rPr>
-              <w:t xml:space="preserve"> </w:t>
+            <w:r>
+              <w:rPr>
+                <w:rFonts w:ascii="Times New Roman" w:hAnsi="Times New Roman" w:cs="Times New Roman"/>
+                <w:sz w:val="20"/>
+                <w:szCs w:val="20"/>
+                <w:lang w:val="en-US"/>
+              </w:rPr>
+              <w:t>Electricity sensor ACS709</w:t>
             </w:r>
           </w:p>
         </w:tc>
@@ -1133,172 +1246,7 @@
                 <w:szCs w:val="20"/>
                 <w:lang w:val="en-US"/>
               </w:rPr>
-              <w:t>1</w:t>
-            </w:r>
-          </w:p>
-        </w:tc>
-      </w:tr>
-      <w:tr>
-        <w:tc>
-          <w:tcPr>
-            <w:tcW w:w="3070" w:type="dxa"/>
-          </w:tcPr>
-          <w:p>
-            <w:pPr>
-              <w:jc w:val="center"/>
-              <w:rPr>
-                <w:rFonts w:ascii="Times New Roman" w:hAnsi="Times New Roman" w:cs="Times New Roman"/>
-                <w:sz w:val="20"/>
-                <w:szCs w:val="20"/>
-                <w:lang w:val="en-US"/>
-              </w:rPr>
-            </w:pPr>
-            <w:r>
-              <w:rPr>
-                <w:rFonts w:ascii="Times New Roman" w:hAnsi="Times New Roman" w:cs="Times New Roman"/>
-                <w:sz w:val="20"/>
-                <w:szCs w:val="20"/>
-                <w:lang w:val="en-US"/>
-              </w:rPr>
-              <w:t>9.</w:t>
-            </w:r>
-          </w:p>
-        </w:tc>
-        <w:tc>
-          <w:tcPr>
-            <w:tcW w:w="3071" w:type="dxa"/>
-          </w:tcPr>
-          <w:p>
-            <w:pPr>
-              <w:jc w:val="center"/>
-              <w:rPr>
-                <w:rFonts w:ascii="Times New Roman" w:hAnsi="Times New Roman" w:cs="Times New Roman"/>
-                <w:sz w:val="20"/>
-                <w:szCs w:val="20"/>
-                <w:lang w:val="en-US"/>
-              </w:rPr>
-            </w:pPr>
-            <w:proofErr w:type="spellStart"/>
-            <w:r>
-              <w:rPr>
-                <w:rFonts w:ascii="Times New Roman" w:hAnsi="Times New Roman" w:cs="Times New Roman"/>
-                <w:sz w:val="20"/>
-                <w:szCs w:val="20"/>
-                <w:lang w:val="en-US"/>
-              </w:rPr>
-              <w:t>DFRobot</w:t>
-            </w:r>
-            <w:proofErr w:type="spellEnd"/>
-            <w:r>
-              <w:rPr>
-                <w:rFonts w:ascii="Times New Roman" w:hAnsi="Times New Roman" w:cs="Times New Roman"/>
-                <w:sz w:val="20"/>
-                <w:szCs w:val="20"/>
-                <w:lang w:val="en-US"/>
-              </w:rPr>
-              <w:t xml:space="preserve"> LCD Keypad Shield</w:t>
-            </w:r>
-          </w:p>
-        </w:tc>
-        <w:tc>
-          <w:tcPr>
-            <w:tcW w:w="3071" w:type="dxa"/>
-          </w:tcPr>
-          <w:p>
-            <w:pPr>
-              <w:jc w:val="center"/>
-              <w:rPr>
-                <w:rFonts w:ascii="Times New Roman" w:hAnsi="Times New Roman" w:cs="Times New Roman"/>
-                <w:sz w:val="20"/>
-                <w:szCs w:val="20"/>
-                <w:lang w:val="en-US"/>
-              </w:rPr>
-            </w:pPr>
-            <w:r>
-              <w:rPr>
-                <w:rFonts w:ascii="Times New Roman" w:hAnsi="Times New Roman" w:cs="Times New Roman"/>
-                <w:sz w:val="20"/>
-                <w:szCs w:val="20"/>
-                <w:lang w:val="en-US"/>
-              </w:rPr>
-              <w:t>1</w:t>
-            </w:r>
-          </w:p>
-        </w:tc>
-      </w:tr>
-      <w:tr>
-        <w:tc>
-          <w:tcPr>
-            <w:tcW w:w="3070" w:type="dxa"/>
-          </w:tcPr>
-          <w:p>
-            <w:pPr>
-              <w:jc w:val="center"/>
-              <w:rPr>
-                <w:rFonts w:ascii="Times New Roman" w:hAnsi="Times New Roman" w:cs="Times New Roman"/>
-                <w:sz w:val="20"/>
-                <w:szCs w:val="20"/>
-                <w:lang w:val="en-US"/>
-              </w:rPr>
-            </w:pPr>
-            <w:r>
-              <w:rPr>
-                <w:rFonts w:ascii="Times New Roman" w:hAnsi="Times New Roman" w:cs="Times New Roman"/>
-                <w:sz w:val="20"/>
-                <w:szCs w:val="20"/>
-                <w:lang w:val="en-US"/>
-              </w:rPr>
-              <w:t>10.</w:t>
-            </w:r>
-          </w:p>
-        </w:tc>
-        <w:tc>
-          <w:tcPr>
-            <w:tcW w:w="3071" w:type="dxa"/>
-          </w:tcPr>
-          <w:p>
-            <w:pPr>
-              <w:jc w:val="center"/>
-              <w:rPr>
-                <w:rFonts w:ascii="Times New Roman" w:hAnsi="Times New Roman" w:cs="Times New Roman"/>
-                <w:sz w:val="20"/>
-                <w:szCs w:val="20"/>
-                <w:lang w:val="en-US"/>
-              </w:rPr>
-            </w:pPr>
-            <w:r>
-              <w:rPr>
-                <w:rFonts w:ascii="Times New Roman" w:hAnsi="Times New Roman" w:cs="Times New Roman"/>
-                <w:sz w:val="20"/>
-                <w:szCs w:val="20"/>
-                <w:lang w:val="en-US"/>
-              </w:rPr>
-              <w:t>Electricity sensor ACS709</w:t>
-            </w:r>
-          </w:p>
-        </w:tc>
-        <w:tc>
-          <w:tcPr>
-            <w:tcW w:w="3071" w:type="dxa"/>
-          </w:tcPr>
-          <w:p>
-            <w:pPr>
-              <w:jc w:val="center"/>
-              <w:rPr>
-                <w:rFonts w:ascii="Times New Roman" w:hAnsi="Times New Roman" w:cs="Times New Roman"/>
-                <w:sz w:val="20"/>
-                <w:szCs w:val="20"/>
-                <w:lang w:val="en-US"/>
-              </w:rPr>
-            </w:pPr>
-            <w:r>
-              <w:rPr>
-                <w:rFonts w:ascii="Times New Roman" w:hAnsi="Times New Roman" w:cs="Times New Roman"/>
-                <w:sz w:val="20"/>
-                <w:szCs w:val="20"/>
-                <w:lang w:val="en-US"/>
-              </w:rPr>
-              <w:t>1</w:t>
+              <w:t>Current ± 75 A</w:t>
             </w:r>
           </w:p>
         </w:tc>
@@ -1321,8 +1269,9 @@
           <w:szCs w:val="18"/>
           <w:lang w:val="en-US"/>
         </w:rPr>
-        <w:t xml:space="preserve">Table 1. Set of </w:t>
-      </w:r>
+        <w:t xml:space="preserve">Table 1. Set of elements used to build main </w:t>
+      </w:r>
+      <w:proofErr w:type="spellStart"/>
       <w:r>
         <w:rPr>
           <w:i/>
@@ -1330,8 +1279,9 @@
           <w:szCs w:val="18"/>
           <w:lang w:val="en-US"/>
         </w:rPr>
-        <w:t>elements used to build main prod</w:t>
-      </w:r>
+        <w:t>procuct</w:t>
+      </w:r>
+      <w:proofErr w:type="spellEnd"/>
       <w:r>
         <w:rPr>
           <w:i/>
@@ -1339,7 +1289,7 @@
           <w:szCs w:val="18"/>
           <w:lang w:val="en-US"/>
         </w:rPr>
-        <w:t>uct.</w:t>
+        <w:t>.</w:t>
       </w:r>
     </w:p>
     <w:sectPr>

</xml_diff>

<commit_message>
Zmiany w broszurze i dodanie zalacznika ze schematem
</commit_message>
<xml_diff>
--- a/doc/Broszura.docx
+++ b/doc/Broszura.docx
@@ -3,6 +3,9 @@
 <w:document xmlns:ve="http://schemas.openxmlformats.org/markup-compatibility/2006" xmlns:o="urn:schemas-microsoft-com:office:office" xmlns:r="http://schemas.openxmlformats.org/officeDocument/2006/relationships" xmlns:m="http://schemas.openxmlformats.org/officeDocument/2006/math" xmlns:v="urn:schemas-microsoft-com:vml" xmlns:wp="http://schemas.openxmlformats.org/drawingml/2006/wordprocessingDrawing" xmlns:w10="urn:schemas-microsoft-com:office:word" xmlns:w="http://schemas.openxmlformats.org/wordprocessingml/2006/main" xmlns:wne="http://schemas.microsoft.com/office/word/2006/wordml">
   <w:body>
     <w:p>
+      <w:pPr>
+        <w:spacing w:after="0"/>
+      </w:pPr>
       <w:r>
         <w:rPr>
           <w:noProof/>
@@ -26,7 +29,7 @@
                     </pic:cNvPicPr>
                   </pic:nvPicPr>
                   <pic:blipFill>
-                    <a:blip r:embed="rId4"/>
+                    <a:blip r:embed="rId4" cstate="print"/>
                     <a:srcRect/>
                     <a:stretch>
                       <a:fillRect/>
@@ -57,6 +60,7 @@
     </w:p>
     <w:p>
       <w:pPr>
+        <w:spacing w:after="0"/>
         <w:jc w:val="center"/>
         <w:rPr>
           <w:b/>
@@ -95,6 +99,7 @@
     </w:p>
     <w:p>
       <w:pPr>
+        <w:spacing w:after="0"/>
         <w:jc w:val="center"/>
         <w:rPr>
           <w:b/>
@@ -256,7 +261,31 @@
         <w:rPr>
           <w:lang w:val="en-US"/>
         </w:rPr>
-        <w:t>of meeting the expectation of current market we decided to produce system of sensors</w:t>
+        <w:t>meet the expectation</w:t>
+      </w:r>
+      <w:r>
+        <w:rPr>
+          <w:lang w:val="en-US"/>
+        </w:rPr>
+        <w:t>s</w:t>
+      </w:r>
+      <w:r>
+        <w:rPr>
+          <w:lang w:val="en-US"/>
+        </w:rPr>
+        <w:t xml:space="preserve"> of current market we decided to produce </w:t>
+      </w:r>
+      <w:r>
+        <w:rPr>
+          <w:lang w:val="en-US"/>
+        </w:rPr>
+        <w:t xml:space="preserve">a </w:t>
+      </w:r>
+      <w:r>
+        <w:rPr>
+          <w:lang w:val="en-US"/>
+        </w:rPr>
+        <w:t>system of sensors</w:t>
       </w:r>
       <w:r>
         <w:rPr>
@@ -268,6 +297,12 @@
         <w:rPr>
           <w:lang w:val="en-US"/>
         </w:rPr>
+        <w:t xml:space="preserve">would be a few possible sets of  sensors adapted </w:t>
+      </w:r>
+      <w:r>
+        <w:rPr>
+          <w:lang w:val="en-US"/>
+        </w:rPr>
         <w:br w:type="column"/>
       </w:r>
       <w:r>
@@ -275,13 +310,7 @@
           <w:lang w:val="en-US"/>
         </w:rPr>
         <w:lastRenderedPageBreak/>
-        <w:t xml:space="preserve"> would be few possible sets of  </w:t>
-      </w:r>
-      <w:r>
-        <w:rPr>
-          <w:lang w:val="en-US"/>
-        </w:rPr>
-        <w:t>sensors adapted to collect data in specified rooms, every “box” of sensors is prepared to communicate with main module that can disp</w:t>
+        <w:t xml:space="preserve"> to collect data in specified rooms, every “box” of sensors is prepared to communicate with main module that can disp</w:t>
       </w:r>
       <w:r>
         <w:rPr>
@@ -293,7 +322,19 @@
         <w:rPr>
           <w:lang w:val="en-US"/>
         </w:rPr>
-        <w:t>room. Cost of such solution would be lower comparing to that of current denouement and replacement of each module can be easy</w:t>
+        <w:t xml:space="preserve">room. </w:t>
+      </w:r>
+      <w:r>
+        <w:rPr>
+          <w:lang w:val="en-US"/>
+        </w:rPr>
+        <w:t xml:space="preserve">This workstation monitoring system would be supplied by the passive Power over Ethernet technology. </w:t>
+      </w:r>
+      <w:r>
+        <w:rPr>
+          <w:lang w:val="en-US"/>
+        </w:rPr>
+        <w:t>Cost of such solution would be lower comparing to that of current denouement and replacement of each module can be easy</w:t>
       </w:r>
       <w:r>
         <w:rPr>
@@ -342,14 +383,14 @@
         <w:tblLook w:val="04A0"/>
       </w:tblPr>
       <w:tblGrid>
-        <w:gridCol w:w="3070"/>
-        <w:gridCol w:w="3071"/>
+        <w:gridCol w:w="1242"/>
+        <w:gridCol w:w="4899"/>
         <w:gridCol w:w="3071"/>
       </w:tblGrid>
       <w:tr>
         <w:tc>
           <w:tcPr>
-            <w:tcW w:w="3070" w:type="dxa"/>
+            <w:tcW w:w="1242" w:type="dxa"/>
           </w:tcPr>
           <w:p>
             <w:pPr>
@@ -374,7 +415,7 @@
         </w:tc>
         <w:tc>
           <w:tcPr>
-            <w:tcW w:w="3071" w:type="dxa"/>
+            <w:tcW w:w="4899" w:type="dxa"/>
           </w:tcPr>
           <w:p>
             <w:pPr>
@@ -426,7 +467,7 @@
       <w:tr>
         <w:tc>
           <w:tcPr>
-            <w:tcW w:w="3070" w:type="dxa"/>
+            <w:tcW w:w="1242" w:type="dxa"/>
           </w:tcPr>
           <w:p>
             <w:pPr>
@@ -451,7 +492,7 @@
         </w:tc>
         <w:tc>
           <w:tcPr>
-            <w:tcW w:w="3071" w:type="dxa"/>
+            <w:tcW w:w="4899" w:type="dxa"/>
           </w:tcPr>
           <w:p>
             <w:pPr>
@@ -503,7 +544,7 @@
       <w:tr>
         <w:tc>
           <w:tcPr>
-            <w:tcW w:w="3070" w:type="dxa"/>
+            <w:tcW w:w="1242" w:type="dxa"/>
           </w:tcPr>
           <w:p>
             <w:pPr>
@@ -528,7 +569,7 @@
         </w:tc>
         <w:tc>
           <w:tcPr>
-            <w:tcW w:w="3071" w:type="dxa"/>
+            <w:tcW w:w="4899" w:type="dxa"/>
           </w:tcPr>
           <w:p>
             <w:pPr>
@@ -600,7 +641,7 @@
       <w:tr>
         <w:tc>
           <w:tcPr>
-            <w:tcW w:w="3070" w:type="dxa"/>
+            <w:tcW w:w="1242" w:type="dxa"/>
           </w:tcPr>
           <w:p>
             <w:pPr>
@@ -625,7 +666,7 @@
         </w:tc>
         <w:tc>
           <w:tcPr>
-            <w:tcW w:w="3071" w:type="dxa"/>
+            <w:tcW w:w="4899" w:type="dxa"/>
           </w:tcPr>
           <w:p>
             <w:pPr>
@@ -722,7 +763,7 @@
       <w:tr>
         <w:tc>
           <w:tcPr>
-            <w:tcW w:w="3070" w:type="dxa"/>
+            <w:tcW w:w="1242" w:type="dxa"/>
           </w:tcPr>
           <w:p>
             <w:pPr>
@@ -747,7 +788,7 @@
         </w:tc>
         <w:tc>
           <w:tcPr>
-            <w:tcW w:w="3071" w:type="dxa"/>
+            <w:tcW w:w="4899" w:type="dxa"/>
           </w:tcPr>
           <w:p>
             <w:pPr>
@@ -842,7 +883,7 @@
       <w:tr>
         <w:tc>
           <w:tcPr>
-            <w:tcW w:w="3070" w:type="dxa"/>
+            <w:tcW w:w="1242" w:type="dxa"/>
           </w:tcPr>
           <w:p>
             <w:pPr>
@@ -867,7 +908,7 @@
         </w:tc>
         <w:tc>
           <w:tcPr>
-            <w:tcW w:w="3071" w:type="dxa"/>
+            <w:tcW w:w="4899" w:type="dxa"/>
           </w:tcPr>
           <w:p>
             <w:pPr>
@@ -945,7 +986,7 @@
       <w:tr>
         <w:tc>
           <w:tcPr>
-            <w:tcW w:w="3070" w:type="dxa"/>
+            <w:tcW w:w="1242" w:type="dxa"/>
           </w:tcPr>
           <w:p>
             <w:pPr>
@@ -970,7 +1011,7 @@
         </w:tc>
         <w:tc>
           <w:tcPr>
-            <w:tcW w:w="3071" w:type="dxa"/>
+            <w:tcW w:w="4899" w:type="dxa"/>
           </w:tcPr>
           <w:p>
             <w:pPr>
@@ -1071,7 +1112,7 @@
       <w:tr>
         <w:tc>
           <w:tcPr>
-            <w:tcW w:w="3070" w:type="dxa"/>
+            <w:tcW w:w="1242" w:type="dxa"/>
           </w:tcPr>
           <w:p>
             <w:pPr>
@@ -1105,7 +1146,7 @@
         </w:tc>
         <w:tc>
           <w:tcPr>
-            <w:tcW w:w="3071" w:type="dxa"/>
+            <w:tcW w:w="4899" w:type="dxa"/>
           </w:tcPr>
           <w:p>
             <w:pPr>
@@ -1168,7 +1209,7 @@
       <w:tr>
         <w:tc>
           <w:tcPr>
-            <w:tcW w:w="3070" w:type="dxa"/>
+            <w:tcW w:w="1242" w:type="dxa"/>
           </w:tcPr>
           <w:p>
             <w:pPr>
@@ -1202,7 +1243,7 @@
         </w:tc>
         <w:tc>
           <w:tcPr>
-            <w:tcW w:w="3071" w:type="dxa"/>
+            <w:tcW w:w="4899" w:type="dxa"/>
           </w:tcPr>
           <w:p>
             <w:pPr>

</xml_diff>